<commit_message>
New translations appendix 2_ parenttext 5-day ux rct quantitative participant information sheets and consent form.docx (Zulu)
</commit_message>
<xml_diff>
--- a/translations/parenttext_5day_south_africa/zu/zu_Appendix 2_ ParentText 5-Day UX RCT Quantitative Participant Information Sheets and Consent Form.docx
+++ b/translations/parenttext_5day_south_africa/zu/zu_Appendix 2_ ParentText 5-Day UX RCT Quantitative Participant Information Sheets and Consent Form.docx
@@ -50,7 +50,7 @@
                         </wpg:grpSpPr>
                         <pic:pic>
                           <pic:nvPicPr>
-                            <pic:cNvPr descr="A logo of a university of fort hare  Description automatically generated with medium confidence" id="3" name="Shape 3"/>
+                            <pic:cNvPr descr="A logo of a university of fort hare  Description automatically generated with medium confidence" id="3" name="Sheyiphi 3"/>
                             <pic:cNvPicPr preferRelativeResize="0"/>
                           </pic:nvPicPr>
                           <pic:blipFill>
@@ -77,7 +77,7 @@
                         </pic:pic>
                         <pic:pic>
                           <pic:nvPicPr>
-                            <pic:cNvPr id="4" name="Shape 4"/>
+                            <pic:cNvPr id="4" name="Sheyiphi 4"/>
                             <pic:cNvPicPr preferRelativeResize="0"/>
                           </pic:nvPicPr>
                           <pic:blipFill>
@@ -104,7 +104,7 @@
                         </pic:pic>
                         <pic:pic>
                           <pic:nvPicPr>
-                            <pic:cNvPr id="5" name="Shape 5"/>
+                            <pic:cNvPr id="5" name="Sheyiphi 5"/>
                             <pic:cNvPicPr preferRelativeResize="0"/>
                           </pic:nvPicPr>
                           <pic:blipFill>
@@ -131,7 +131,7 @@
                         </pic:pic>
                         <pic:pic>
                           <pic:nvPicPr>
-                            <pic:cNvPr id="6" name="Shape 6"/>
+                            <pic:cNvPr id="6" name="Sheyiphi 6"/>
                             <pic:cNvPicPr preferRelativeResize="0"/>
                           </pic:nvPicPr>
                           <pic:blipFill>
@@ -158,7 +158,7 @@
                         </pic:pic>
                         <pic:pic>
                           <pic:nvPicPr>
-                            <pic:cNvPr id="7" name="Shape 7"/>
+                            <pic:cNvPr id="7" name="Sheyiphi 7"/>
                             <pic:cNvPicPr preferRelativeResize="0"/>
                           </pic:nvPicPr>
                           <pic:blipFill>
@@ -185,7 +185,7 @@
                         </pic:pic>
                         <pic:pic>
                           <pic:nvPicPr>
-                            <pic:cNvPr id="8" name="Shape 8"/>
+                            <pic:cNvPr id="8" name="Sheyiphi 8"/>
                             <pic:cNvPicPr preferRelativeResize="0"/>
                           </pic:nvPicPr>
                           <pic:blipFill>
@@ -252,25 +252,25 @@
       <w:bookmarkStart w:colFirst="0" w:colLast="0" w:name="_30j0zll" w:id="3"/>
       <w:bookmarkEnd w:id="3"/>
       <w:r>
-        <w:t xml:space="preserve">You’re invited to join a study carried out by researchers from the Universities of Cape Town and Fort Hare in South Africa and the University of Oxford in the United Kingdom.</w:t>
-      </w:r>
-    </w:p>
-    <w:p>
-      <w:pPr>
-        <w:spacing w:after="200" w:line="240" w:lineRule="auto"/>
-        <w:jc w:val="both"/>
-      </w:pPr>
-      <w:r>
-        <w:t xml:space="preserve">We’re doing this study to learn about your experience with chatbots developed by Parenting for Lifelong Health (PLH), Clowns Without Borders South Africa (CWBSA), IDEMS International, and UNICEF South Africa. </w:t>
-      </w:r>
-    </w:p>
-    <w:p>
-      <w:pPr>
-        <w:spacing w:after="200" w:line="240" w:lineRule="auto"/>
-        <w:jc w:val="both"/>
-      </w:pPr>
-      <w:r>
-        <w:t xml:space="preserve">Before you decide if you’d like to join, it’s important for you to know why we’re doing this research and what it involves. You can read through this Participant Information Sheet. </w:t>
+        <w:t xml:space="preserve">Uyamenywa ukuthi ujoyine ucwaningo olwenziwa abacwaningi baseNyuvesi yaseKapa naseFort Hare eNingizimu Afrika kanye naseNyuvesi yase-Oxford e-United Kingdom.</w:t>
+      </w:r>
+    </w:p>
+    <w:p>
+      <w:pPr>
+        <w:spacing w:after="200" w:line="240" w:lineRule="auto"/>
+        <w:jc w:val="both"/>
+      </w:pPr>
+      <w:r>
+        <w:t xml:space="preserve">Senza lolu cwaningo ukuze sifunde mayelana nolwazi lwakho ngama-chatbot athuthukiswe yi-Parenting for Lifelong Health (PLH), i-Clowns Without Borders South Africa (CWBSA), i-IDEMS International, kanye ne-UNICEF yaseNingizimu Afrika</w:t>
+      </w:r>
+    </w:p>
+    <w:p>
+      <w:pPr>
+        <w:spacing w:after="200" w:line="240" w:lineRule="auto"/>
+        <w:jc w:val="both"/>
+      </w:pPr>
+      <w:r>
+        <w:t xml:space="preserve">Ngaphambi kokuthi unqume ukuthi ungathanda yini ukujoyina, kubalulekile ukuthi wazi ukuthi kungani senza lolu cwaningo nokuthi luhlanganisani.Ungafunda lel' Ikhasi Lemniningwano Yababambe Iqhaza. </w:t>
       </w:r>
     </w:p>
     <w:p>
@@ -282,7 +282,7 @@
         </w:rPr>
       </w:pPr>
       <w:r>
-        <w:t xml:space="preserve">If you have any questions about the chatbot or if something isn’t clear, please email the study team at </w:t>
+        <w:t xml:space="preserve">Uma unemibuzo mayelana ne-chatbot noma uma kukhona ongakuqondi kahle, sicela uthumele ithimba locwaningo i-imeyili ku-</w:t>
       </w:r>
       <w:hyperlink r:id="rId13">
         <w:r>
@@ -294,7 +294,7 @@
         </w:r>
       </w:hyperlink>
       <w:r>
-        <w:t xml:space="preserve">. We’re here to help you! </w:t>
+        <w:t xml:space="preserve">. Silapha ukuze sikusize! </w:t>
       </w:r>
     </w:p>
     <w:p>
@@ -307,25 +307,25 @@
         <w:pStyle w:val="P68B1DB1-Normal2"/>
       </w:pPr>
       <w:r>
-        <w:t xml:space="preserve">Who can join?</w:t>
-      </w:r>
-    </w:p>
-    <w:p>
-      <w:pPr>
-        <w:spacing w:after="200" w:line="240" w:lineRule="auto"/>
-        <w:jc w:val="both"/>
-      </w:pPr>
-      <w:r>
-        <w:t xml:space="preserve">To be part of the study, you need to be over 18 years or older, be the parent or caregiver of a child between the ages of </w:t>
+        <w:t xml:space="preserve">Ubani ongajoyina?</w:t>
+      </w:r>
+    </w:p>
+    <w:p>
+      <w:pPr>
+        <w:spacing w:after="200" w:line="240" w:lineRule="auto"/>
+        <w:jc w:val="both"/>
+      </w:pPr>
+      <w:r>
+        <w:t xml:space="preserve">Ukuze ube yingxenye yalolu cwaningo, kudingeka ube neminyaka engaphezu kuka-18 noma ngaphezulu, ube umzali noma umnakekeli wengane ephakathi kweminyaka engu-</w:t>
       </w:r>
       <w:r>
         <w:rPr>
           <w:color w:val="0e101a"/>
         </w:rPr>
-        <w:t xml:space="preserve">2 and 17 years</w:t>
-      </w:r>
-      <w:r>
-        <w:t xml:space="preserve">, and live in South Africa. You also need to agree to take part in the study. </w:t>
+        <w:t xml:space="preserve">2 no-17 ubudala</w:t>
+      </w:r>
+      <w:r>
+        <w:t xml:space="preserve">, futhi uhlale eNingizimu Afrika. Kudingeka nokuthi uvume ukubamba iqhaza ocwaningweni. </w:t>
       </w:r>
     </w:p>
     <w:p>
@@ -334,16 +334,16 @@
         <w:pStyle w:val="P68B1DB1-Normal2"/>
       </w:pPr>
       <w:r>
-        <w:t xml:space="preserve">Do I have to join?</w:t>
-      </w:r>
-    </w:p>
-    <w:p>
-      <w:pPr>
-        <w:spacing w:after="200" w:line="240" w:lineRule="auto"/>
-        <w:jc w:val="both"/>
-      </w:pPr>
-      <w:r>
-        <w:t xml:space="preserve">No, it's up to you if you want to join or not. If you don't want to participate, nothing bad will happen to you or your family. If you do choose to join but don't want to answer some questions, you can stop at any time. You can still get the chatbot messages even if you don't answer the questions. If you want to stop getting messages, you can type "STOP MESSAGES".</w:t>
+        <w:t xml:space="preserve">Ingabe kufanele ngijoyine?</w:t>
+      </w:r>
+    </w:p>
+    <w:p>
+      <w:pPr>
+        <w:spacing w:after="200" w:line="240" w:lineRule="auto"/>
+        <w:jc w:val="both"/>
+      </w:pPr>
+      <w:r>
+        <w:t xml:space="preserve">Cha, kukuwe ukuthi uyafuna yini ukujoyina noma cha. Uma ungafuni ukubamba iqhaza, akukho lutho oluzokwenzeka kuwe noma emndenini wakho. Uma ukhetha ukujoyina kodwa ungafuni ukuphendula imibuzo ethile, ungayeka noma nini. Usengayithola imilayezo ye-chatbot ngisho noma ungayiphenduli imibuzo. Uma ufuna ukuyeka ukuthola imilayezo, ungabhala ukuthi "NGICELA UKUNGABE NGISAYITHOLA IMILAYEZO".</w:t>
       </w:r>
     </w:p>
     <w:p>
@@ -354,28 +354,25 @@
         <w:rPr>
           <w:b w:val="1"/>
         </w:rPr>
-        <w:t xml:space="preserve">What happens if I join?</w:t>
-      </w:r>
-      <w:r>
-        <w:t xml:space="preserve"> </w:t>
-      </w:r>
-    </w:p>
-    <w:p>
-      <w:pPr>
-        <w:spacing w:after="200" w:line="240" w:lineRule="auto"/>
-        <w:jc w:val="both"/>
-      </w:pPr>
-      <w:r>
-        <w:t xml:space="preserve">If you decide to join, you’ll need to sign the consent form below and answer “Yes” on WhatsApp to the question, “I have read and understand the information and give consent to participate in the study”. Then you’ll get a survey through WhatsApp with about 30 questions. The survey asks about your life and one child you take care of. If you have more than one child, you’ll be asked to pick the child you find most challenging. We’ll send you a survey with questions again one month later and then again after three months. You’ll also be asked to do a phone interview with one of our researchers.</w:t>
-      </w:r>
-    </w:p>
-    <w:p>
-      <w:pPr>
-        <w:spacing w:after="200" w:line="240" w:lineRule="auto"/>
-        <w:jc w:val="both"/>
-      </w:pPr>
-      <w:r>
-        <w:t xml:space="preserve">After completing the first survey, you’ll get one of three types of messages: </w:t>
+        <w:t xml:space="preserve">Kuzokwenzekani uma ngijoyina?</w:t>
+      </w:r>
+    </w:p>
+    <w:p>
+      <w:pPr>
+        <w:spacing w:after="200" w:line="240" w:lineRule="auto"/>
+        <w:jc w:val="both"/>
+      </w:pPr>
+      <w:r>
+        <w:t xml:space="preserve">Uma unquma ukujoyina, kuzodingeka usayine ifomu lemvume elingezansi bese uphendula ngokuthi “Yebo” ku-WhatsApp embuzweni othi, “Ngikufundile futhi ngakuqonda okubhaliwe futhi ngiyavuma ukubamba iqhaza ocwaningweni”. Ngemva kwalokho uzothola inhlolovo ngo-WhatsApp enemibuzo engaba ngu-30. Le nhlolovo ibuza ngempilo yakho kanye nengane eyodwa oyinakekelayo. Uma unezingane ezingaphezu kweyodwa, uzocelwa ukuthi ukhethe ingane oyithola iyinselele kakhulu kunezinye. Sizokuthumelela inhlolovo enemibuzo ngemva kwenyanga eyodwa bese kuthi ngemva kwezinyanga ezintathu sikuthumele enye. Uzocelwa nokuba wenze i-inthavyu ngocingo nomunye wabacwaningi bethu.</w:t>
+      </w:r>
+    </w:p>
+    <w:p>
+      <w:pPr>
+        <w:spacing w:after="200" w:line="240" w:lineRule="auto"/>
+        <w:jc w:val="both"/>
+      </w:pPr>
+      <w:r>
+        <w:t xml:space="preserve">Ngemva kokuqeda inhlolovo yokuqala, uzothola uhlobo olulodwa kwezintathu lwemilayezo: </w:t>
       </w:r>
     </w:p>
     <w:p>
@@ -392,7 +389,7 @@
         </w:rPr>
       </w:pPr>
       <w:r>
-        <w:t xml:space="preserve">ParentText chatbot</w:t>
+        <w:t xml:space="preserve">I-ParentText chatbot</w:t>
       </w:r>
     </w:p>
     <w:p>
@@ -409,7 +406,7 @@
         </w:rPr>
       </w:pPr>
       <w:r>
-        <w:t xml:space="preserve">ParentText-PLUS chatbot </w:t>
+        <w:t xml:space="preserve">I-ParentText-PLUS chatbot </w:t>
       </w:r>
     </w:p>
     <w:p>
@@ -426,43 +423,43 @@
         </w:rPr>
       </w:pPr>
       <w:r>
-        <w:t xml:space="preserve">WASHText chatbot</w:t>
-      </w:r>
-    </w:p>
-    <w:p>
-      <w:pPr>
-        <w:spacing w:after="200" w:line="240" w:lineRule="auto"/>
-        <w:jc w:val="both"/>
-      </w:pPr>
-      <w:r>
-        <w:t xml:space="preserve">The ParentText chatbot is a 5-day course for parents and caregivers with 5 daily lessons on building a good relationship with your child. </w:t>
-      </w:r>
-    </w:p>
-    <w:p>
-      <w:pPr>
-        <w:spacing w:after="200" w:line="240" w:lineRule="auto"/>
-        <w:jc w:val="both"/>
-      </w:pPr>
-      <w:r>
-        <w:t xml:space="preserve">The ParentText-PLUS chatbot has the same lessons plus an extra course on helping your child learn and develop. This extra course will be available one month after the first one to give you time to use the skills that you learned in the first course.</w:t>
-      </w:r>
-    </w:p>
-    <w:p>
-      <w:pPr>
-        <w:spacing w:after="200" w:line="240" w:lineRule="auto"/>
-        <w:jc w:val="both"/>
-      </w:pPr>
-      <w:r>
-        <w:t xml:space="preserve">The WASHText chatbot is a 5-day course on keeping you and your children healthy, with 5 daily lessons on handwashing, hygiene, and health.</w:t>
-      </w:r>
-    </w:p>
-    <w:p>
-      <w:pPr>
-        <w:spacing w:after="200" w:line="240" w:lineRule="auto"/>
-        <w:jc w:val="both"/>
-      </w:pPr>
-      <w:r>
-        <w:t xml:space="preserve">The type of chatbot messages you receive will be completely random. This means that an automatic lottery system will decide which group you are in. </w:t>
+        <w:t xml:space="preserve">I-WASHText chatbot</w:t>
+      </w:r>
+    </w:p>
+    <w:p>
+      <w:pPr>
+        <w:spacing w:after="200" w:line="240" w:lineRule="auto"/>
+        <w:jc w:val="both"/>
+      </w:pPr>
+      <w:r>
+        <w:t xml:space="preserve">I-ParentText chatbot iyisifundo sezinsuku ezingu-5 zabazali nabanakekeli kanye nezifundo ezingu-5 zansuku zonke zokwakha ubuhlobo obuhle nengane yakho. </w:t>
+      </w:r>
+    </w:p>
+    <w:p>
+      <w:pPr>
+        <w:spacing w:after="200" w:line="240" w:lineRule="auto"/>
+        <w:jc w:val="both"/>
+      </w:pPr>
+      <w:r>
+        <w:t xml:space="preserve">I-ParentText-PLUS chatbot inezifundo ezifanayo kanye nesifundo esengeziwe sokusiza ingane yakho ukuthi ifunde futhi ithuthuke. Lesi sifundo esengeziwe sizotholakala inyanga eyodwa ngemva kwesokuqala ukuze sikunikeze isikhathi sokusebenzisa amakhono owafunde esifundweni sokuqala.</w:t>
+      </w:r>
+    </w:p>
+    <w:p>
+      <w:pPr>
+        <w:spacing w:after="200" w:line="240" w:lineRule="auto"/>
+        <w:jc w:val="both"/>
+      </w:pPr>
+      <w:r>
+        <w:t xml:space="preserve">I-WASHText chatbot iyisifundo sezinsuku ezingu-5 sokugcina wena nezingane zakho niphilile, inezifundo ezingu-5 zansuku zonke ezimayelana nokugeza izandla, inhlanzeko, nempilo.</w:t>
+      </w:r>
+    </w:p>
+    <w:p>
+      <w:pPr>
+        <w:spacing w:after="200" w:line="240" w:lineRule="auto"/>
+        <w:jc w:val="both"/>
+      </w:pPr>
+      <w:r>
+        <w:t xml:space="preserve">Uhlobo lwemilayezo ye-chatbot oyitholayo izobe ingahleliwe. Lokhu kusho ukuthi uhlelo lwelotho oluzenzakalelayo luzonquma ukuthi ukuliphi iqembu. </w:t>
       </w:r>
     </w:p>
     <w:p>
@@ -475,16 +472,16 @@
         <w:pStyle w:val="P68B1DB1-Normal2"/>
       </w:pPr>
       <w:r>
-        <w:t xml:space="preserve">Do I get anything for joining? </w:t>
-      </w:r>
-    </w:p>
-    <w:p>
-      <w:pPr>
-        <w:spacing w:after="200" w:line="240" w:lineRule="auto"/>
-        <w:jc w:val="both"/>
-      </w:pPr>
-      <w:r>
-        <w:t xml:space="preserve">You’ll get R25 for finishing the first survey, R50 for the second survey, and R75 for the last one. If you’re chosen for a phone interview with someone from our team, you’ll get  R100.</w:t>
+        <w:t xml:space="preserve">Ingabe kukhona engikutholayo ngokujoyina? </w:t>
+      </w:r>
+    </w:p>
+    <w:p>
+      <w:pPr>
+        <w:spacing w:after="200" w:line="240" w:lineRule="auto"/>
+        <w:jc w:val="both"/>
+      </w:pPr>
+      <w:r>
+        <w:t xml:space="preserve">Uzothola u-R25 ngokuqeda inhlolovo yokuqala, u-R50 wenhlolovo yesibili, no-R75 kweyokugcina. Uma uqokelwe i-inthavyu ngocingo nomuntu ethimbeni lethu, uzothola u-R100.</w:t>
       </w:r>
     </w:p>
     <w:p>
@@ -496,19 +493,16 @@
         <w:rPr>
           <w:b w:val="1"/>
         </w:rPr>
-        <w:t xml:space="preserve">What happens to my information if I join?</w:t>
-      </w:r>
-      <w:r>
-        <w:t xml:space="preserve"> </w:t>
-      </w:r>
-    </w:p>
-    <w:p>
-      <w:pPr>
-        <w:spacing w:after="200" w:line="240" w:lineRule="auto"/>
-        <w:jc w:val="both"/>
-      </w:pPr>
-      <w:r>
-        <w:t xml:space="preserve">We only collect what’s needed for the study and store it securely. Your information, like your consent form and interview recording, will be kept safe on secure servers at the Universities of Oxford, Fort Hare, and Cape Town. Any details that identify you will be kept separate and only authorised staff can access them. All data will be kept for five years after the study, but personal information will be deleted when the study ends. Ethics committees and monitors may check the information. Your information will stay private unless the law says otherwise. After the study, we’ll share the information with other researchers but without your details. You have the right to see, correct, or ask us to delete your personal information. </w:t>
+        <w:t xml:space="preserve">Kwenzekani ngemininingwane yami uma ngijoyina?</w:t>
+      </w:r>
+    </w:p>
+    <w:p>
+      <w:pPr>
+        <w:spacing w:after="200" w:line="240" w:lineRule="auto"/>
+        <w:jc w:val="both"/>
+      </w:pPr>
+      <w:r>
+        <w:t xml:space="preserve">Siqoqa kuphela okudingekayo ocwaningweni futhi sikugcine ngokuphephile. Imininingwane yakho, njengefomu lakho lemvume nokurekhoda kwenhlolokhono, kuzogcinwa kuphephile kumaseva avikelekile Enyuvesi yase-Oxford, Fort Hare, naseKapa. Noma yimiphi imininingwane ekukhombayo izogcinwa ihlukene futhi abasebenzi abagunyaziwe kuphela abangayifinyelela. Konke ukwaziswa kuzogcinwa iminyaka emihlanu ngemva kocwaningo, kodwa imininingwane yomuntu siqu izosuswa uma kuphela ucwaningo. Amakomiti okuziphatha kanye nabaqaphi bangabheka imininingwane. Imininingwane yakho izohlala iyimfihlo ngaphandle uma umthetho usho okuhlukile. Ngemva kocwaningo, sizokwabelana ngolwazi nabanye abacwaningi kodwa ngaphandle kwemininingwane yakho. Unelungelo lokubona, ukulungisa, noma ukusicela ukuthi sidilithe imininingwane yakho. </w:t>
       </w:r>
     </w:p>
     <w:p>
@@ -520,19 +514,16 @@
         <w:rPr>
           <w:b w:val="1"/>
         </w:rPr>
-        <w:t xml:space="preserve">What happens to the research results?</w:t>
-      </w:r>
-      <w:r>
-        <w:t xml:space="preserve"> </w:t>
-      </w:r>
-    </w:p>
-    <w:p>
-      <w:pPr>
-        <w:spacing w:after="200" w:line="240" w:lineRule="auto"/>
-        <w:jc w:val="both"/>
-      </w:pPr>
-      <w:r>
-        <w:t xml:space="preserve">Your participation and what you tell us will help us understand how to support families like yours. We plan to share the results in journals, policy briefs and conferences so others can learn from this study too.</w:t>
+        <w:t xml:space="preserve">Kwenzekani emiphumeleni yocwaningo?</w:t>
+      </w:r>
+    </w:p>
+    <w:p>
+      <w:pPr>
+        <w:spacing w:after="200" w:line="240" w:lineRule="auto"/>
+        <w:jc w:val="both"/>
+      </w:pPr>
+      <w:r>
+        <w:t xml:space="preserve">Ukuhlanganyela kwakho nalokho ositshela khona kuzosisiza siqonde indlela yokweseka imindeni efana neyakho. Sihlela ukufaka imiphumela kumajenali, izifingqo zenqubomgomo kanye nezingqungquthela ukuze nabanye bafunde kulolu cwaningo.</w:t>
       </w:r>
     </w:p>
     <w:p>
@@ -544,10 +535,7 @@
         <w:rPr>
           <w:b w:val="1"/>
         </w:rPr>
-        <w:t xml:space="preserve">Who’s in the study team?</w:t>
-      </w:r>
-      <w:r>
-        <w:t xml:space="preserve"> </w:t>
+        <w:t xml:space="preserve">Obani abaseqenjini locwaningo?</w:t>
       </w:r>
     </w:p>
     <w:p>
@@ -558,7 +546,7 @@
       <w:bookmarkStart w:colFirst="0" w:colLast="0" w:name="_1fob9te" w:id="4"/>
       <w:bookmarkEnd w:id="4"/>
       <w:r>
-        <w:t xml:space="preserve">The principal investigators of this study are Dr Jamie Lachman (Universities of Oxford and Cape Town, PLH) and Dr Hlengiwe Gwebu (University of Fort Hare). The team also includes Zamakhanya Makhanya, Dr Shallen Lusinga and Juliet Stromin (University of Cape Town); Dr Peter Burr, Dr Maria Ambrosio, Dr Alice Morrell and Dr Seema Vyas (University of Oxford); Kanyisile Brukwe (CWBSA); Professor G.J. Melendez-Torres (University of Exeter); Laurie Markle and Nguza Yikona (PLH); and Chiara Facciola (IDEMS International).</w:t>
+        <w:t xml:space="preserve">Abaphenyi abakhulu balolu cwaningo nguDkt Jamie Lachman (Amanyuvesi ase-Oxford naseKapa, PLH) kanye noDkt Hlengiwe Gwebu (University of Fort Hare). Leli thimba lihlanganisa noZamakhanya Makhanya, uDkt Shallen Lusinga noJuliet Stromin (University of Cape Town); UDkt Peter Burr, uDkt Maria Ambrosio, uDkt Alice Morrell noDkt Seema Vyas (iNyuvesi yase-Oxford); Khanyisile Brukwe (CWBSA); USolwazi G.J. UMelendez-Torres (University of Exeter); Laurie Markle kanye noNguza Yikona (PLH); kanye no-Chiara Facciola (IDEMS International).</w:t>
       </w:r>
       <w:r>
         <w:rPr>
@@ -577,7 +565,7 @@
         <w:pStyle w:val="P68B1DB1-Normal2"/>
       </w:pPr>
       <w:r>
-        <w:t xml:space="preserve">Are there any risks in joining?   </w:t>
+        <w:t xml:space="preserve">Ingabe ikhona into eyingozi ngokujoyina?   </w:t>
       </w:r>
     </w:p>
     <w:p>
@@ -586,7 +574,7 @@
         <w:jc w:val="both"/>
       </w:pPr>
       <w:r>
-        <w:t xml:space="preserve">We don’t expect any risks to you if you join this study. If any questions make you uncomfortable, you don’t have to answer them. If you become upset when using the programme, you can type “HELP” to receive troubleshooting messages. Remember, you can stop participating anytime without giving a reason. </w:t>
+        <w:t xml:space="preserve">Asilindele ukuba kube nento eyingozi kuwe uma ujoyina lolu cwaningo. Uma noma yimiphi umibuzo ukwenza ungakhululeki, akumele uwuphendule. Uma uphatheka kabi lapho usebenzisa lolu hlelo, ungabhala ukuthi “USIZO” ukuze uthole imilayezo yokuxazulula inkinga yakho. Khumbula, ungayeka ukuhlanganyela kulolu hlelo noma nini ngaphandle kokunikeza isizathu. </w:t>
       </w:r>
     </w:p>
     <w:p>
@@ -599,7 +587,7 @@
         <w:pStyle w:val="P68B1DB1-Normal2"/>
       </w:pPr>
       <w:r>
-        <w:t xml:space="preserve">Who pays for the study?</w:t>
+        <w:t xml:space="preserve">Ubani okhokhela lolu cwaningo?</w:t>
       </w:r>
     </w:p>
     <w:p>
@@ -608,7 +596,7 @@
         <w:jc w:val="both"/>
       </w:pPr>
       <w:r>
-        <w:t xml:space="preserve">This study is part of the Global Parenting Initiative, funded by the LEGO Foundation (CVR00940), Oak Foundation, the World Childhood Foundation (16191), The Human Safety Net, and the UK Research and Innovation Global Challenges Research Fund (ES/S008101/1). </w:t>
+        <w:t xml:space="preserve">Lolu cwaningo luyingxenye ye-Global Parenting Initiative, exhaswe yi-LEGO Foundation (CVR00940), i-Oak Foundation, i-World Childhood Foundation (16191), i-Human Safety Net, kanye ne-UK Research and Innovation Global Challenges Research Fund (ES/S008101/ 1). </w:t>
       </w:r>
     </w:p>
     <w:p>
@@ -621,7 +609,7 @@
         <w:pStyle w:val="P68B1DB1-Normal2"/>
       </w:pPr>
       <w:r>
-        <w:t xml:space="preserve">Data protection</w:t>
+        <w:t xml:space="preserve">Ukuvikelwa kwemniningwano</w:t>
       </w:r>
     </w:p>
     <w:p>
@@ -630,7 +618,7 @@
         <w:jc w:val="both"/>
       </w:pPr>
       <w:r>
-        <w:t xml:space="preserve">The Universities of Cape Town, Fort Hare and Oxford make sure your personal information is used safely and correctly, just for research. The study follows data protection laws like GDPR (General Data Protection Regulation) in the UK and POPIA (Protection of Personal Information Act) in South Africa. You can learn more about your rights regarding your data by following this link: </w:t>
+        <w:t xml:space="preserve">INyuvesi yaseKapa, eyaseFort Hare nase-Oxford ayaqiniseka ukuthi imininingwane yakho isetshenziswa ngokuphepha nangokufanele, ukuze kwenziwe ucwaningo kuphela. Lolu cwaningo lulandela imithetho yokuvikela imniningwano efana ne-GDPR (General Data Protection Regulation) e-UK kanye ne-POPIA (Protection of Personal Information Act) eNingizimu Afrika. Ungafunda kabanzi mayelana namalungelo akho ngokuphathelene nemniningwano yakho chofa le link: </w:t>
       </w:r>
       <w:hyperlink r:id="rId14">
         <w:r>
@@ -656,7 +644,7 @@
         <w:pStyle w:val="P68B1DB1-Normal3"/>
       </w:pPr>
       <w:r>
-        <w:t xml:space="preserve">Who has approved this study?</w:t>
+        <w:t xml:space="preserve">Ubani ogunyaze lolu cwaningo?</w:t>
       </w:r>
     </w:p>
     <w:p>
@@ -668,19 +656,19 @@
         <w:rPr>
           <w:highlight w:val="white"/>
         </w:rPr>
-        <w:t xml:space="preserve">This study has received approval from the University of Cape Town’s Centre for Social Science Research Ethics Committee </w:t>
-      </w:r>
-      <w:r>
-        <w:t xml:space="preserve">[insert reference number when available]</w:t>
+        <w:t xml:space="preserve">Lolu cwaningo luthole ukugunyazwa eKomitini ye-University of Cape Town Center for Social Science Research Ethics </w:t>
+      </w:r>
+      <w:r>
+        <w:t xml:space="preserve">[faka inombolo eyirefarensi uma itholakala]</w:t>
       </w:r>
       <w:r>
         <w:rPr>
           <w:highlight w:val="white"/>
         </w:rPr>
-        <w:t xml:space="preserve">, the University of Oxford’s Social Sciences and Humanities Interdivisional Research Ethics Committee </w:t>
-      </w:r>
-      <w:r>
-        <w:t xml:space="preserve">[insert reference number when available], and the University of Fort Hare’s Health Research Ethics Committee [insert reference number when available]</w:t>
+        <w:t xml:space="preserve">, iKomiti Yezimiso Zokuziphatha Zocwaningo Lwezenhlalo Yabantu baseNyuvesi yase-Oxford </w:t>
+      </w:r>
+      <w:r>
+        <w:t xml:space="preserve">[faka inombolo yerefarensi uma itholakala], kanye neKomidi Lezimiso Zokuziphatha Lokucwaninga Ngezempilo laseNyuvesi yaseFort Hare [faka inombolo yerefarensi uma itholakala]</w:t>
       </w:r>
       <w:r>
         <w:rPr>
@@ -696,16 +684,16 @@
         <w:pStyle w:val="P68B1DB1-Normal2"/>
       </w:pPr>
       <w:r>
-        <w:t xml:space="preserve">Who do I contact if I have questions or concerns?</w:t>
-      </w:r>
-    </w:p>
-    <w:p>
-      <w:pPr>
-        <w:spacing w:after="200" w:line="240" w:lineRule="auto"/>
-        <w:jc w:val="both"/>
-      </w:pPr>
-      <w:r>
-        <w:t xml:space="preserve">If you have any questions or concerns about your rights as a study participant, you can contact the study team at </w:t>
+        <w:t xml:space="preserve">Ubani engixhumana naye uma nginemibuzo noma izinkathazo?</w:t>
+      </w:r>
+    </w:p>
+    <w:p>
+      <w:pPr>
+        <w:spacing w:after="200" w:line="240" w:lineRule="auto"/>
+        <w:jc w:val="both"/>
+      </w:pPr>
+      <w:r>
+        <w:t xml:space="preserve">Uma unemibuzo noma okukukhathazayo mayelana namalungelo akho njengomhlanganyeli wocwaningo, ungaxhumana nethimba locwaningo ku- </w:t>
       </w:r>
       <w:hyperlink r:id="rId15">
         <w:r>
@@ -717,7 +705,7 @@
         </w:r>
       </w:hyperlink>
       <w:r>
-        <w:t xml:space="preserve"> or Zamakhanya Makhanya at the University of Cape Town, Centre for Social Science Research at </w:t>
+        <w:t xml:space="preserve"> noma uZamakhanya Makhanya e-University of Cape Town, ​​e-Centre for Social Science Research ku- </w:t>
       </w:r>
       <w:hyperlink r:id="rId16">
         <w:r>
@@ -738,7 +726,7 @@
         <w:jc w:val="both"/>
       </w:pPr>
       <w:r>
-        <w:t xml:space="preserve">If you have more questions or concerns about your rights, you can contact one of the ethics committees listed: </w:t>
+        <w:t xml:space="preserve">Uma uneminye imibuzo noma okukukhathazayo mayelana namalungelo akho, ungathinta elinye lamakomidi okuziphatha asohlwini: </w:t>
       </w:r>
     </w:p>
     <w:p>
@@ -796,10 +784,7 @@
               <w:rPr>
                 <w:b w:val="1"/>
               </w:rPr>
-              <w:t>Name</w:t>
-            </w:r>
-            <w:r>
-              <w:t xml:space="preserve"> </w:t>
+              <w:t>Igama</w:t>
             </w:r>
           </w:p>
         </w:tc>
@@ -821,10 +806,7 @@
               <w:rPr>
                 <w:b w:val="1"/>
               </w:rPr>
-              <w:t>Telephone</w:t>
-            </w:r>
-            <w:r>
-              <w:t xml:space="preserve"> </w:t>
+              <w:t>Ucingo</w:t>
             </w:r>
           </w:p>
         </w:tc>
@@ -846,10 +828,7 @@
               <w:rPr>
                 <w:b w:val="1"/>
               </w:rPr>
-              <w:t>Email</w:t>
-            </w:r>
-            <w:r>
-              <w:t xml:space="preserve"> </w:t>
+              <w:t>I-Email</w:t>
             </w:r>
           </w:p>
         </w:tc>
@@ -1095,7 +1074,7 @@
         <w:pStyle w:val="P68B1DB1-Normal2"/>
       </w:pPr>
       <w:r>
-        <w:t xml:space="preserve">Informed Consent to Take Part in the Study</w:t>
+        <w:t xml:space="preserve">Imvume Enolwazi Lokuba Nengxenye Ocwaningweni</w:t>
       </w:r>
     </w:p>
     <w:p>
@@ -1104,7 +1083,7 @@
         <w:jc w:val="both"/>
       </w:pPr>
       <w:r>
-        <w:t xml:space="preserve">Please read these statements carefully: </w:t>
+        <w:t xml:space="preserve">Sicela ufunde lesi sitatimende ngokucophelela: </w:t>
       </w:r>
     </w:p>
     <w:p>
@@ -1118,7 +1097,7 @@
         <w:jc w:val="both"/>
       </w:pPr>
       <w:r>
-        <w:t xml:space="preserve">I have read the information above and know what I need to do.</w:t>
+        <w:t xml:space="preserve">Ngilufundile ulwazi olungenhla futhi ngiyazi okufanele ngikwenze.</w:t>
       </w:r>
     </w:p>
     <w:p>
@@ -1132,7 +1111,7 @@
         <w:jc w:val="both"/>
       </w:pPr>
       <w:r>
-        <w:t xml:space="preserve">I had time to think about the information and ask questions. I got satisfying answers.</w:t>
+        <w:t xml:space="preserve">Ngibe nesikhathi sokucabanga ngolwazi nokubuza imibuzo. Ngithole izimpendulo ezanelisayo.</w:t>
       </w:r>
     </w:p>
     <w:p>
@@ -1146,7 +1125,7 @@
         <w:jc w:val="both"/>
       </w:pPr>
       <w:r>
-        <w:t xml:space="preserve">I know I can say yes or no to being in the study. If I say yes, I can stop anytime before the 31st of December 2024, without saying why, and nothing bad will happen.</w:t>
+        <w:t xml:space="preserve">Ngiyazi ukuthi ngingasho uyebo noma ucha ekubeni khona ocwaningweni. Uma ngithi yebo, ngingama noma nini ngaphambi komhla ka-31 December 2024, ngingasho ukuthi kungani, futhi akukho okubi okuzokwenzeka.</w:t>
       </w:r>
     </w:p>
     <w:p>
@@ -1160,7 +1139,7 @@
         <w:jc w:val="both"/>
       </w:pPr>
       <w:r>
-        <w:t xml:space="preserve">I know who can see my information, how it will be kept safe, and what happens to it after the study.</w:t>
+        <w:t xml:space="preserve">Ngiyazi ukuthi ubani ongabona imininingwane yami, ukuthi izogcinwa kanjani iphephile, nokuthi kwenzekani ngayo ngemva kocwaningo.</w:t>
       </w:r>
     </w:p>
     <w:p>
@@ -1174,7 +1153,7 @@
         <w:jc w:val="both"/>
       </w:pPr>
       <w:r>
-        <w:t xml:space="preserve">I know I won’t be named in any papers or reports from this study.</w:t>
+        <w:t xml:space="preserve">Ngiyazi ukuthi ngeke ngishiwo ngegama kunoma yimaphi amaphepha noma imibiko evela kulolu cwaningo.</w:t>
       </w:r>
     </w:p>
     <w:p>
@@ -1188,7 +1167,7 @@
         <w:jc w:val="both"/>
       </w:pPr>
       <w:r>
-        <w:t xml:space="preserve">I know who to tell if I have a problem with the study.</w:t>
+        <w:t xml:space="preserve">Ngiyazi ukuthi ngizotshela bani uma nginenkinga ngocwaningo.</w:t>
       </w:r>
     </w:p>
     <w:p>
@@ -1202,7 +1181,7 @@
         <w:jc w:val="both"/>
       </w:pPr>
       <w:r>
-        <w:t xml:space="preserve">You can contact me again if more information is needed from me.</w:t>
+        <w:t xml:space="preserve">Ungangithinta uma ulwazi olwengeziwe ludingeka kimi futhi.</w:t>
       </w:r>
     </w:p>
     <w:p>
@@ -1216,7 +1195,7 @@
         <w:jc w:val="both"/>
       </w:pPr>
       <w:r>
-        <w:t xml:space="preserve">You can keep my contact information safe so you can tell me about the results of the study.</w:t>
+        <w:t xml:space="preserve">Ungagcina imininingwane yami yokuxhumana iphephile ukuze ungitshele ngemiphumela yocwaningo.</w:t>
       </w:r>
     </w:p>
     <w:p>
@@ -1229,7 +1208,7 @@
         <w:pStyle w:val="P68B1DB1-Normal5"/>
       </w:pPr>
       <w:r>
-        <w:t xml:space="preserve">If you agree with all the statements above and want to join the study, please add your signature and the date below.</w:t>
+        <w:t xml:space="preserve">Uma uvumelana nako konke okushiwo ngenhla futhi ufuna ukujoyina ucwaningo, sicela ufake isiginesha yakho kanye nosuku ngezansi.</w:t>
       </w:r>
     </w:p>
     <w:p>
@@ -1360,7 +1339,7 @@
               <w:spacing w:line="240" w:lineRule="auto"/>
             </w:pPr>
             <w:r>
-              <w:t xml:space="preserve">Name of participant</w:t>
+              <w:t xml:space="preserve">Igama lobambe iqhaza</w:t>
             </w:r>
           </w:p>
         </w:tc>
@@ -1380,7 +1359,7 @@
               <w:spacing w:line="240" w:lineRule="auto"/>
             </w:pPr>
             <w:r>
-              <w:t xml:space="preserve">Date (dd/mm/yyyy)</w:t>
+              <w:t xml:space="preserve">I-Date (dd/mm/yyyy)</w:t>
             </w:r>
           </w:p>
         </w:tc>
@@ -1400,7 +1379,7 @@
               <w:spacing w:line="240" w:lineRule="auto"/>
             </w:pPr>
             <w:r>
-              <w:t>Signature</w:t>
+              <w:t>Isiginesha</w:t>
             </w:r>
           </w:p>
         </w:tc>
@@ -1448,7 +1427,7 @@
     <w:bookmarkStart w:colFirst="0" w:colLast="0" w:name="_zclgnrr7b456" w:id="5"/>
     <w:bookmarkEnd w:id="5"/>
     <w:r>
-      <w:t xml:space="preserve">Appendix 2: ParentText 5-Day UX RCT Quantitative Participant Information Sheets and Consent Form</w:t>
+      <w:t xml:space="preserve">Isithasiselo 2: I-ParentText Izinsuku ezingu-5 ze-UX RCT zamaNani eKhasi Lemniningwano Yababambiqhaza kanye Nefomu Lemvume</w:t>
     </w:r>
   </w:p>
   <w:p/>

</xml_diff>